<commit_message>
motors & sensors lesson
</commit_message>
<xml_diff>
--- a/Weeks/Week 1/arduino project URLs.docx
+++ b/Weeks/Week 1/arduino project URLs.docx
@@ -13,7 +13,6 @@
           <w:u w:val="single"/>
         </w:rPr>
       </w:pPr>
-      <w:proofErr w:type="spellStart"/>
       <w:r>
         <w:rPr>
           <w:rFonts w:ascii="Courier" w:hAnsi="Courier"/>
@@ -21,9 +20,8 @@
           <w:szCs w:val="40"/>
           <w:u w:val="single"/>
         </w:rPr>
-        <w:t>Arduino</w:t>
+        <w:t>Arduino project</w:t>
       </w:r>
-      <w:proofErr w:type="spellEnd"/>
       <w:r>
         <w:rPr>
           <w:rFonts w:ascii="Courier" w:hAnsi="Courier"/>
@@ -31,15 +29,6 @@
           <w:szCs w:val="40"/>
           <w:u w:val="single"/>
         </w:rPr>
-        <w:t xml:space="preserve"> project</w:t>
-      </w:r>
-      <w:r>
-        <w:rPr>
-          <w:rFonts w:ascii="Courier" w:hAnsi="Courier"/>
-          <w:sz w:val="40"/>
-          <w:szCs w:val="40"/>
-          <w:u w:val="single"/>
-        </w:rPr>
         <w:t xml:space="preserve">s </w:t>
       </w:r>
     </w:p>
@@ -314,66 +303,15 @@
           <w:rFonts w:ascii="Courier" w:hAnsi="Courier"/>
         </w:rPr>
       </w:pPr>
-    </w:p>
-    <w:p>
-      <w:pPr>
-        <w:jc w:val="center"/>
-        <w:rPr>
-          <w:rStyle w:val="Hyperlink"/>
-          <w:rFonts w:ascii="Courier" w:hAnsi="Courier"/>
-        </w:rPr>
-      </w:pPr>
       <w:hyperlink r:id="rId15" w:history="1">
         <w:r>
           <w:rPr>
             <w:rStyle w:val="Hyperlink"/>
             <w:rFonts w:ascii="Courier" w:hAnsi="Courier"/>
           </w:rPr>
-          <w:t>https://danbertner.com</w:t>
-        </w:r>
-      </w:hyperlink>
-    </w:p>
-    <w:p>
-      <w:pPr>
-        <w:jc w:val="center"/>
-        <w:rPr>
-          <w:rStyle w:val="Hyperlink"/>
-          <w:rFonts w:ascii="Courier" w:hAnsi="Courier"/>
-        </w:rPr>
-      </w:pPr>
-    </w:p>
-    <w:p>
-      <w:pPr>
-        <w:jc w:val="center"/>
-        <w:rPr>
-          <w:rFonts w:ascii="Courier" w:hAnsi="Courier"/>
-        </w:rPr>
-      </w:pPr>
-      <w:hyperlink r:id="rId16" w:history="1">
-        <w:r>
-          <w:rPr>
-            <w:rStyle w:val="Hyperlink"/>
-            <w:rFonts w:ascii="Courier" w:hAnsi="Courier"/>
-          </w:rPr>
-          <w:t>https://vine.co/u/966601412647821312</w:t>
-        </w:r>
-      </w:hyperlink>
-    </w:p>
-    <w:p>
-      <w:pPr>
-        <w:jc w:val="center"/>
-        <w:rPr>
-          <w:rFonts w:ascii="Courier" w:hAnsi="Courier"/>
-        </w:rPr>
-      </w:pPr>
-    </w:p>
-    <w:p>
-      <w:pPr>
-        <w:jc w:val="center"/>
-        <w:rPr>
-          <w:rFonts w:ascii="Courier" w:hAnsi="Courier"/>
-        </w:rPr>
-      </w:pPr>
+          <w:t>https://www.youtube.com/watch?v=4XGVMXCxBNA</w:t>
+        </w:r>
+      </w:hyperlink>
     </w:p>
     <w:p>
       <w:pPr>
@@ -384,6 +322,82 @@
       </w:pPr>
       <w:bookmarkStart w:id="0" w:name="_GoBack"/>
       <w:bookmarkEnd w:id="0"/>
+    </w:p>
+    <w:p>
+      <w:pPr>
+        <w:jc w:val="center"/>
+        <w:rPr>
+          <w:rFonts w:ascii="Courier" w:hAnsi="Courier"/>
+        </w:rPr>
+      </w:pPr>
+    </w:p>
+    <w:p>
+      <w:pPr>
+        <w:jc w:val="center"/>
+        <w:rPr>
+          <w:rStyle w:val="Hyperlink"/>
+          <w:rFonts w:ascii="Courier" w:hAnsi="Courier"/>
+        </w:rPr>
+      </w:pPr>
+      <w:hyperlink r:id="rId16" w:history="1">
+        <w:r>
+          <w:rPr>
+            <w:rStyle w:val="Hyperlink"/>
+            <w:rFonts w:ascii="Courier" w:hAnsi="Courier"/>
+          </w:rPr>
+          <w:t>https://danbertner.com</w:t>
+        </w:r>
+      </w:hyperlink>
+    </w:p>
+    <w:p>
+      <w:pPr>
+        <w:jc w:val="center"/>
+        <w:rPr>
+          <w:rStyle w:val="Hyperlink"/>
+          <w:rFonts w:ascii="Courier" w:hAnsi="Courier"/>
+        </w:rPr>
+      </w:pPr>
+    </w:p>
+    <w:p>
+      <w:pPr>
+        <w:jc w:val="center"/>
+        <w:rPr>
+          <w:rFonts w:ascii="Courier" w:hAnsi="Courier"/>
+        </w:rPr>
+      </w:pPr>
+      <w:hyperlink r:id="rId17" w:history="1">
+        <w:r>
+          <w:rPr>
+            <w:rStyle w:val="Hyperlink"/>
+            <w:rFonts w:ascii="Courier" w:hAnsi="Courier"/>
+          </w:rPr>
+          <w:t>https://vine.co/u/966601412647821312</w:t>
+        </w:r>
+      </w:hyperlink>
+    </w:p>
+    <w:p>
+      <w:pPr>
+        <w:jc w:val="center"/>
+        <w:rPr>
+          <w:rFonts w:ascii="Courier" w:hAnsi="Courier"/>
+        </w:rPr>
+      </w:pPr>
+    </w:p>
+    <w:p>
+      <w:pPr>
+        <w:jc w:val="center"/>
+        <w:rPr>
+          <w:rFonts w:ascii="Courier" w:hAnsi="Courier"/>
+        </w:rPr>
+      </w:pPr>
+    </w:p>
+    <w:p>
+      <w:pPr>
+        <w:jc w:val="center"/>
+        <w:rPr>
+          <w:rFonts w:ascii="Courier" w:hAnsi="Courier"/>
+        </w:rPr>
+      </w:pPr>
     </w:p>
     <w:sectPr>
       <w:pgSz w:w="12240" w:h="15840"/>

</xml_diff>